<commit_message>
Added doc description; style reformat
</commit_message>
<xml_diff>
--- a/docs/Communication Management Plan.docx
+++ b/docs/Communication Management Plan.docx
@@ -4,13 +4,594 @@
   <w:body>
     <w:p>
       <w:pPr>
-        <w:pStyle w:val="Heading1"/>
+        <w:pStyle w:val="Title"/>
       </w:pPr>
       <w:bookmarkStart w:id="0" w:name="_Toc379368004"/>
       <w:r>
         <w:t>Communication Management Plan</w:t>
       </w:r>
       <w:bookmarkEnd w:id="0"/>
+    </w:p>
+    <w:p>
+      <w:pPr>
+        <w:pStyle w:val="Heading1"/>
+      </w:pPr>
+      <w:r>
+        <w:t>Description</w:t>
+      </w:r>
+    </w:p>
+    <w:p>
+      <w:r>
+        <w:t>This document describes how project stakeholders will be kept updated on progress.</w:t>
+      </w:r>
+    </w:p>
+    <w:p>
+      <w:pPr>
+        <w:pStyle w:val="Heading1"/>
+      </w:pPr>
+      <w:r>
+        <w:t>Changelog</w:t>
+      </w:r>
+    </w:p>
+    <w:tbl>
+      <w:tblPr>
+        <w:tblStyle w:val="GridTable3-Accent1"/>
+        <w:tblW w:w="9360" w:type="dxa"/>
+        <w:tblLook w:val="04A0" w:firstRow="1" w:lastRow="0" w:firstColumn="1" w:lastColumn="0" w:noHBand="0" w:noVBand="1"/>
+      </w:tblPr>
+      <w:tblGrid>
+        <w:gridCol w:w="1368"/>
+        <w:gridCol w:w="5832"/>
+        <w:gridCol w:w="2160"/>
+      </w:tblGrid>
+      <w:tr>
+        <w:trPr>
+          <w:cnfStyle w:val="100000000000" w:firstRow="1" w:lastRow="0" w:firstColumn="0" w:lastColumn="0" w:oddVBand="0" w:evenVBand="0" w:oddHBand="0" w:evenHBand="0" w:firstRowFirstColumn="0" w:firstRowLastColumn="0" w:lastRowFirstColumn="0" w:lastRowLastColumn="0"/>
+        </w:trPr>
+        <w:tc>
+          <w:tcPr>
+            <w:cnfStyle w:val="001000000100" w:firstRow="0" w:lastRow="0" w:firstColumn="1" w:lastColumn="0" w:oddVBand="0" w:evenVBand="0" w:oddHBand="0" w:evenHBand="0" w:firstRowFirstColumn="1" w:firstRowLastColumn="0" w:lastRowFirstColumn="0" w:lastRowLastColumn="0"/>
+            <w:tcW w:w="0" w:type="auto"/>
+            <w:hideMark/>
+          </w:tcPr>
+          <w:p>
+            <w:pPr>
+              <w:rPr>
+                <w:lang w:eastAsia="ja-JP"/>
+              </w:rPr>
+            </w:pPr>
+            <w:r>
+              <w:rPr>
+                <w:lang w:eastAsia="ja-JP"/>
+              </w:rPr>
+              <w:t>Date:</w:t>
+            </w:r>
+          </w:p>
+        </w:tc>
+        <w:tc>
+          <w:tcPr>
+            <w:tcW w:w="5832" w:type="dxa"/>
+            <w:tcBorders>
+              <w:bottom w:val="single" w:sz="4" w:space="0" w:color="9CC2E5" w:themeColor="accent1" w:themeTint="99"/>
+            </w:tcBorders>
+            <w:hideMark/>
+          </w:tcPr>
+          <w:p>
+            <w:pPr>
+              <w:cnfStyle w:val="100000000000" w:firstRow="1" w:lastRow="0" w:firstColumn="0" w:lastColumn="0" w:oddVBand="0" w:evenVBand="0" w:oddHBand="0" w:evenHBand="0" w:firstRowFirstColumn="0" w:firstRowLastColumn="0" w:lastRowFirstColumn="0" w:lastRowLastColumn="0"/>
+              <w:rPr>
+                <w:lang w:eastAsia="ja-JP"/>
+              </w:rPr>
+            </w:pPr>
+            <w:r>
+              <w:rPr>
+                <w:lang w:eastAsia="ja-JP"/>
+              </w:rPr>
+              <w:t>Action</w:t>
+            </w:r>
+          </w:p>
+        </w:tc>
+        <w:tc>
+          <w:tcPr>
+            <w:tcW w:w="2160" w:type="dxa"/>
+            <w:tcBorders>
+              <w:bottom w:val="single" w:sz="4" w:space="0" w:color="9CC2E5" w:themeColor="accent1" w:themeTint="99"/>
+            </w:tcBorders>
+            <w:hideMark/>
+          </w:tcPr>
+          <w:p>
+            <w:pPr>
+              <w:cnfStyle w:val="100000000000" w:firstRow="1" w:lastRow="0" w:firstColumn="0" w:lastColumn="0" w:oddVBand="0" w:evenVBand="0" w:oddHBand="0" w:evenHBand="0" w:firstRowFirstColumn="0" w:firstRowLastColumn="0" w:lastRowFirstColumn="0" w:lastRowLastColumn="0"/>
+              <w:rPr>
+                <w:lang w:eastAsia="ja-JP"/>
+              </w:rPr>
+            </w:pPr>
+            <w:r>
+              <w:rPr>
+                <w:lang w:eastAsia="ja-JP"/>
+              </w:rPr>
+              <w:t>Who</w:t>
+            </w:r>
+          </w:p>
+        </w:tc>
+      </w:tr>
+      <w:tr>
+        <w:trPr>
+          <w:cnfStyle w:val="000000100000" w:firstRow="0" w:lastRow="0" w:firstColumn="0" w:lastColumn="0" w:oddVBand="0" w:evenVBand="0" w:oddHBand="1" w:evenHBand="0" w:firstRowFirstColumn="0" w:firstRowLastColumn="0" w:lastRowFirstColumn="0" w:lastRowLastColumn="0"/>
+        </w:trPr>
+        <w:tc>
+          <w:tcPr>
+            <w:cnfStyle w:val="001000000000" w:firstRow="0" w:lastRow="0" w:firstColumn="1" w:lastColumn="0" w:oddVBand="0" w:evenVBand="0" w:oddHBand="0" w:evenHBand="0" w:firstRowFirstColumn="0" w:firstRowLastColumn="0" w:lastRowFirstColumn="0" w:lastRowLastColumn="0"/>
+            <w:tcW w:w="0" w:type="auto"/>
+            <w:tcBorders>
+              <w:right w:val="single" w:sz="4" w:space="0" w:color="9CC2E5" w:themeColor="accent1" w:themeTint="99"/>
+            </w:tcBorders>
+            <w:hideMark/>
+          </w:tcPr>
+          <w:p>
+            <w:pPr>
+              <w:rPr>
+                <w:lang w:eastAsia="ja-JP"/>
+              </w:rPr>
+            </w:pPr>
+            <w:r>
+              <w:rPr>
+                <w:lang w:eastAsia="ja-JP"/>
+              </w:rPr>
+              <w:t>01/27/2014</w:t>
+            </w:r>
+          </w:p>
+        </w:tc>
+        <w:tc>
+          <w:tcPr>
+            <w:tcW w:w="5832" w:type="dxa"/>
+            <w:tcBorders>
+              <w:top w:val="single" w:sz="4" w:space="0" w:color="9CC2E5" w:themeColor="accent1" w:themeTint="99"/>
+              <w:left w:val="single" w:sz="4" w:space="0" w:color="9CC2E5" w:themeColor="accent1" w:themeTint="99"/>
+              <w:bottom w:val="single" w:sz="4" w:space="0" w:color="9CC2E5" w:themeColor="accent1" w:themeTint="99"/>
+              <w:right w:val="single" w:sz="4" w:space="0" w:color="9CC2E5" w:themeColor="accent1" w:themeTint="99"/>
+            </w:tcBorders>
+            <w:hideMark/>
+          </w:tcPr>
+          <w:p>
+            <w:pPr>
+              <w:cnfStyle w:val="000000100000" w:firstRow="0" w:lastRow="0" w:firstColumn="0" w:lastColumn="0" w:oddVBand="0" w:evenVBand="0" w:oddHBand="1" w:evenHBand="0" w:firstRowFirstColumn="0" w:firstRowLastColumn="0" w:lastRowFirstColumn="0" w:lastRowLastColumn="0"/>
+              <w:rPr>
+                <w:lang w:eastAsia="ja-JP"/>
+              </w:rPr>
+            </w:pPr>
+            <w:r>
+              <w:rPr>
+                <w:lang w:eastAsia="ja-JP"/>
+              </w:rPr>
+              <w:t>Created Prototype</w:t>
+            </w:r>
+          </w:p>
+        </w:tc>
+        <w:tc>
+          <w:tcPr>
+            <w:tcW w:w="2160" w:type="dxa"/>
+            <w:tcBorders>
+              <w:top w:val="single" w:sz="4" w:space="0" w:color="9CC2E5" w:themeColor="accent1" w:themeTint="99"/>
+              <w:left w:val="single" w:sz="4" w:space="0" w:color="9CC2E5" w:themeColor="accent1" w:themeTint="99"/>
+              <w:bottom w:val="single" w:sz="4" w:space="0" w:color="9CC2E5" w:themeColor="accent1" w:themeTint="99"/>
+              <w:right w:val="single" w:sz="4" w:space="0" w:color="9CC2E5" w:themeColor="accent1" w:themeTint="99"/>
+            </w:tcBorders>
+            <w:hideMark/>
+          </w:tcPr>
+          <w:p>
+            <w:pPr>
+              <w:cnfStyle w:val="000000100000" w:firstRow="0" w:lastRow="0" w:firstColumn="0" w:lastColumn="0" w:oddVBand="0" w:evenVBand="0" w:oddHBand="1" w:evenHBand="0" w:firstRowFirstColumn="0" w:firstRowLastColumn="0" w:lastRowFirstColumn="0" w:lastRowLastColumn="0"/>
+              <w:rPr>
+                <w:lang w:eastAsia="ja-JP"/>
+              </w:rPr>
+            </w:pPr>
+            <w:r>
+              <w:rPr>
+                <w:lang w:eastAsia="ja-JP"/>
+              </w:rPr>
+              <w:t>Doug Richardson</w:t>
+            </w:r>
+          </w:p>
+        </w:tc>
+      </w:tr>
+      <w:tr>
+        <w:tc>
+          <w:tcPr>
+            <w:cnfStyle w:val="001000000000" w:firstRow="0" w:lastRow="0" w:firstColumn="1" w:lastColumn="0" w:oddVBand="0" w:evenVBand="0" w:oddHBand="0" w:evenHBand="0" w:firstRowFirstColumn="0" w:firstRowLastColumn="0" w:lastRowFirstColumn="0" w:lastRowLastColumn="0"/>
+            <w:tcW w:w="0" w:type="auto"/>
+            <w:tcBorders>
+              <w:right w:val="single" w:sz="4" w:space="0" w:color="9CC2E5" w:themeColor="accent1" w:themeTint="99"/>
+            </w:tcBorders>
+            <w:hideMark/>
+          </w:tcPr>
+          <w:p>
+            <w:pPr>
+              <w:rPr>
+                <w:lang w:eastAsia="ja-JP"/>
+              </w:rPr>
+            </w:pPr>
+            <w:r>
+              <w:rPr>
+                <w:lang w:eastAsia="ja-JP"/>
+              </w:rPr>
+              <w:t>01/29/2014</w:t>
+            </w:r>
+          </w:p>
+        </w:tc>
+        <w:tc>
+          <w:tcPr>
+            <w:tcW w:w="5832" w:type="dxa"/>
+            <w:tcBorders>
+              <w:top w:val="single" w:sz="4" w:space="0" w:color="9CC2E5" w:themeColor="accent1" w:themeTint="99"/>
+              <w:left w:val="single" w:sz="4" w:space="0" w:color="9CC2E5" w:themeColor="accent1" w:themeTint="99"/>
+              <w:bottom w:val="single" w:sz="4" w:space="0" w:color="9CC2E5" w:themeColor="accent1" w:themeTint="99"/>
+              <w:right w:val="single" w:sz="4" w:space="0" w:color="9CC2E5" w:themeColor="accent1" w:themeTint="99"/>
+            </w:tcBorders>
+            <w:hideMark/>
+          </w:tcPr>
+          <w:p>
+            <w:pPr>
+              <w:cnfStyle w:val="000000000000" w:firstRow="0" w:lastRow="0" w:firstColumn="0" w:lastColumn="0" w:oddVBand="0" w:evenVBand="0" w:oddHBand="0" w:evenHBand="0" w:firstRowFirstColumn="0" w:firstRowLastColumn="0" w:lastRowFirstColumn="0" w:lastRowLastColumn="0"/>
+              <w:rPr>
+                <w:lang w:eastAsia="ja-JP"/>
+              </w:rPr>
+            </w:pPr>
+            <w:r>
+              <w:rPr>
+                <w:lang w:eastAsia="ja-JP"/>
+              </w:rPr>
+              <w:t>Uploaded it to Google Docs</w:t>
+            </w:r>
+          </w:p>
+        </w:tc>
+        <w:tc>
+          <w:tcPr>
+            <w:tcW w:w="2160" w:type="dxa"/>
+            <w:tcBorders>
+              <w:top w:val="single" w:sz="4" w:space="0" w:color="9CC2E5" w:themeColor="accent1" w:themeTint="99"/>
+              <w:left w:val="single" w:sz="4" w:space="0" w:color="9CC2E5" w:themeColor="accent1" w:themeTint="99"/>
+              <w:bottom w:val="single" w:sz="4" w:space="0" w:color="9CC2E5" w:themeColor="accent1" w:themeTint="99"/>
+              <w:right w:val="single" w:sz="4" w:space="0" w:color="9CC2E5" w:themeColor="accent1" w:themeTint="99"/>
+            </w:tcBorders>
+            <w:hideMark/>
+          </w:tcPr>
+          <w:p>
+            <w:pPr>
+              <w:cnfStyle w:val="000000000000" w:firstRow="0" w:lastRow="0" w:firstColumn="0" w:lastColumn="0" w:oddVBand="0" w:evenVBand="0" w:oddHBand="0" w:evenHBand="0" w:firstRowFirstColumn="0" w:firstRowLastColumn="0" w:lastRowFirstColumn="0" w:lastRowLastColumn="0"/>
+              <w:rPr>
+                <w:lang w:eastAsia="ja-JP"/>
+              </w:rPr>
+            </w:pPr>
+            <w:r>
+              <w:rPr>
+                <w:lang w:eastAsia="ja-JP"/>
+              </w:rPr>
+              <w:t>James Thompson</w:t>
+            </w:r>
+          </w:p>
+        </w:tc>
+      </w:tr>
+      <w:tr>
+        <w:trPr>
+          <w:cnfStyle w:val="000000100000" w:firstRow="0" w:lastRow="0" w:firstColumn="0" w:lastColumn="0" w:oddVBand="0" w:evenVBand="0" w:oddHBand="1" w:evenHBand="0" w:firstRowFirstColumn="0" w:firstRowLastColumn="0" w:lastRowFirstColumn="0" w:lastRowLastColumn="0"/>
+          <w:trHeight w:val="495"/>
+        </w:trPr>
+        <w:tc>
+          <w:tcPr>
+            <w:cnfStyle w:val="001000000000" w:firstRow="0" w:lastRow="0" w:firstColumn="1" w:lastColumn="0" w:oddVBand="0" w:evenVBand="0" w:oddHBand="0" w:evenHBand="0" w:firstRowFirstColumn="0" w:firstRowLastColumn="0" w:lastRowFirstColumn="0" w:lastRowLastColumn="0"/>
+            <w:tcW w:w="0" w:type="auto"/>
+            <w:tcBorders>
+              <w:right w:val="single" w:sz="4" w:space="0" w:color="9CC2E5" w:themeColor="accent1" w:themeTint="99"/>
+            </w:tcBorders>
+            <w:hideMark/>
+          </w:tcPr>
+          <w:p>
+            <w:pPr>
+              <w:rPr>
+                <w:lang w:eastAsia="ja-JP"/>
+              </w:rPr>
+            </w:pPr>
+            <w:r>
+              <w:rPr>
+                <w:lang w:eastAsia="ja-JP"/>
+              </w:rPr>
+              <w:t>02/02/2014</w:t>
+            </w:r>
+          </w:p>
+        </w:tc>
+        <w:tc>
+          <w:tcPr>
+            <w:tcW w:w="5832" w:type="dxa"/>
+            <w:tcBorders>
+              <w:top w:val="single" w:sz="4" w:space="0" w:color="9CC2E5" w:themeColor="accent1" w:themeTint="99"/>
+              <w:left w:val="single" w:sz="4" w:space="0" w:color="9CC2E5" w:themeColor="accent1" w:themeTint="99"/>
+              <w:bottom w:val="single" w:sz="4" w:space="0" w:color="9CC2E5" w:themeColor="accent1" w:themeTint="99"/>
+              <w:right w:val="single" w:sz="4" w:space="0" w:color="9CC2E5" w:themeColor="accent1" w:themeTint="99"/>
+            </w:tcBorders>
+            <w:hideMark/>
+          </w:tcPr>
+          <w:p>
+            <w:pPr>
+              <w:cnfStyle w:val="000000100000" w:firstRow="0" w:lastRow="0" w:firstColumn="0" w:lastColumn="0" w:oddVBand="0" w:evenVBand="0" w:oddHBand="1" w:evenHBand="0" w:firstRowFirstColumn="0" w:firstRowLastColumn="0" w:lastRowFirstColumn="0" w:lastRowLastColumn="0"/>
+              <w:rPr>
+                <w:lang w:eastAsia="ja-JP"/>
+              </w:rPr>
+            </w:pPr>
+            <w:r>
+              <w:rPr>
+                <w:lang w:eastAsia="ja-JP"/>
+              </w:rPr>
+              <w:t>Updated content to include FOSSology and Ninka community.</w:t>
+            </w:r>
+          </w:p>
+        </w:tc>
+        <w:tc>
+          <w:tcPr>
+            <w:tcW w:w="2160" w:type="dxa"/>
+            <w:tcBorders>
+              <w:top w:val="single" w:sz="4" w:space="0" w:color="9CC2E5" w:themeColor="accent1" w:themeTint="99"/>
+              <w:left w:val="single" w:sz="4" w:space="0" w:color="9CC2E5" w:themeColor="accent1" w:themeTint="99"/>
+              <w:bottom w:val="single" w:sz="4" w:space="0" w:color="9CC2E5" w:themeColor="accent1" w:themeTint="99"/>
+              <w:right w:val="single" w:sz="4" w:space="0" w:color="9CC2E5" w:themeColor="accent1" w:themeTint="99"/>
+            </w:tcBorders>
+            <w:hideMark/>
+          </w:tcPr>
+          <w:p>
+            <w:pPr>
+              <w:cnfStyle w:val="000000100000" w:firstRow="0" w:lastRow="0" w:firstColumn="0" w:lastColumn="0" w:oddVBand="0" w:evenVBand="0" w:oddHBand="1" w:evenHBand="0" w:firstRowFirstColumn="0" w:firstRowLastColumn="0" w:lastRowFirstColumn="0" w:lastRowLastColumn="0"/>
+              <w:rPr>
+                <w:lang w:eastAsia="ja-JP"/>
+              </w:rPr>
+            </w:pPr>
+            <w:r>
+              <w:rPr>
+                <w:lang w:eastAsia="ja-JP"/>
+              </w:rPr>
+              <w:t>Doug Richardson</w:t>
+            </w:r>
+          </w:p>
+        </w:tc>
+      </w:tr>
+      <w:tr>
+        <w:trPr>
+          <w:trHeight w:val="495"/>
+        </w:trPr>
+        <w:tc>
+          <w:tcPr>
+            <w:cnfStyle w:val="001000000000" w:firstRow="0" w:lastRow="0" w:firstColumn="1" w:lastColumn="0" w:oddVBand="0" w:evenVBand="0" w:oddHBand="0" w:evenHBand="0" w:firstRowFirstColumn="0" w:firstRowLastColumn="0" w:lastRowFirstColumn="0" w:lastRowLastColumn="0"/>
+            <w:tcW w:w="0" w:type="auto"/>
+            <w:tcBorders>
+              <w:right w:val="single" w:sz="4" w:space="0" w:color="9CC2E5" w:themeColor="accent1" w:themeTint="99"/>
+            </w:tcBorders>
+            <w:hideMark/>
+          </w:tcPr>
+          <w:p>
+            <w:pPr>
+              <w:rPr>
+                <w:lang w:eastAsia="ja-JP"/>
+              </w:rPr>
+            </w:pPr>
+            <w:r>
+              <w:rPr>
+                <w:lang w:eastAsia="ja-JP"/>
+              </w:rPr>
+              <w:t>02/03/2014</w:t>
+            </w:r>
+          </w:p>
+        </w:tc>
+        <w:tc>
+          <w:tcPr>
+            <w:tcW w:w="5832" w:type="dxa"/>
+            <w:tcBorders>
+              <w:top w:val="single" w:sz="4" w:space="0" w:color="9CC2E5" w:themeColor="accent1" w:themeTint="99"/>
+              <w:left w:val="single" w:sz="4" w:space="0" w:color="9CC2E5" w:themeColor="accent1" w:themeTint="99"/>
+              <w:bottom w:val="single" w:sz="4" w:space="0" w:color="9CC2E5" w:themeColor="accent1" w:themeTint="99"/>
+              <w:right w:val="single" w:sz="4" w:space="0" w:color="9CC2E5" w:themeColor="accent1" w:themeTint="99"/>
+            </w:tcBorders>
+            <w:hideMark/>
+          </w:tcPr>
+          <w:p>
+            <w:pPr>
+              <w:cnfStyle w:val="000000000000" w:firstRow="0" w:lastRow="0" w:firstColumn="0" w:lastColumn="0" w:oddVBand="0" w:evenVBand="0" w:oddHBand="0" w:evenHBand="0" w:firstRowFirstColumn="0" w:firstRowLastColumn="0" w:lastRowFirstColumn="0" w:lastRowLastColumn="0"/>
+              <w:rPr>
+                <w:lang w:eastAsia="ja-JP"/>
+              </w:rPr>
+            </w:pPr>
+            <w:r>
+              <w:rPr>
+                <w:lang w:eastAsia="ja-JP"/>
+              </w:rPr>
+              <w:t xml:space="preserve">Moved into final report </w:t>
+            </w:r>
+          </w:p>
+        </w:tc>
+        <w:tc>
+          <w:tcPr>
+            <w:tcW w:w="2160" w:type="dxa"/>
+            <w:tcBorders>
+              <w:top w:val="single" w:sz="4" w:space="0" w:color="9CC2E5" w:themeColor="accent1" w:themeTint="99"/>
+              <w:left w:val="single" w:sz="4" w:space="0" w:color="9CC2E5" w:themeColor="accent1" w:themeTint="99"/>
+              <w:bottom w:val="single" w:sz="4" w:space="0" w:color="9CC2E5" w:themeColor="accent1" w:themeTint="99"/>
+              <w:right w:val="single" w:sz="4" w:space="0" w:color="9CC2E5" w:themeColor="accent1" w:themeTint="99"/>
+            </w:tcBorders>
+            <w:hideMark/>
+          </w:tcPr>
+          <w:p>
+            <w:pPr>
+              <w:cnfStyle w:val="000000000000" w:firstRow="0" w:lastRow="0" w:firstColumn="0" w:lastColumn="0" w:oddVBand="0" w:evenVBand="0" w:oddHBand="0" w:evenHBand="0" w:firstRowFirstColumn="0" w:firstRowLastColumn="0" w:lastRowFirstColumn="0" w:lastRowLastColumn="0"/>
+              <w:rPr>
+                <w:lang w:eastAsia="ja-JP"/>
+              </w:rPr>
+            </w:pPr>
+            <w:r>
+              <w:rPr>
+                <w:lang w:eastAsia="ja-JP"/>
+              </w:rPr>
+              <w:t>James Thompson</w:t>
+            </w:r>
+          </w:p>
+        </w:tc>
+      </w:tr>
+      <w:tr>
+        <w:trPr>
+          <w:cnfStyle w:val="000000100000" w:firstRow="0" w:lastRow="0" w:firstColumn="0" w:lastColumn="0" w:oddVBand="0" w:evenVBand="0" w:oddHBand="1" w:evenHBand="0" w:firstRowFirstColumn="0" w:firstRowLastColumn="0" w:lastRowFirstColumn="0" w:lastRowLastColumn="0"/>
+          <w:trHeight w:val="495"/>
+        </w:trPr>
+        <w:tc>
+          <w:tcPr>
+            <w:cnfStyle w:val="001000000000" w:firstRow="0" w:lastRow="0" w:firstColumn="1" w:lastColumn="0" w:oddVBand="0" w:evenVBand="0" w:oddHBand="0" w:evenHBand="0" w:firstRowFirstColumn="0" w:firstRowLastColumn="0" w:lastRowFirstColumn="0" w:lastRowLastColumn="0"/>
+            <w:tcW w:w="0" w:type="auto"/>
+            <w:tcBorders>
+              <w:right w:val="single" w:sz="4" w:space="0" w:color="9CC2E5" w:themeColor="accent1" w:themeTint="99"/>
+            </w:tcBorders>
+            <w:hideMark/>
+          </w:tcPr>
+          <w:p>
+            <w:pPr>
+              <w:rPr>
+                <w:lang w:eastAsia="ja-JP"/>
+              </w:rPr>
+            </w:pPr>
+            <w:r>
+              <w:rPr>
+                <w:lang w:eastAsia="ja-JP"/>
+              </w:rPr>
+              <w:t>02/21/2014</w:t>
+            </w:r>
+          </w:p>
+        </w:tc>
+        <w:tc>
+          <w:tcPr>
+            <w:tcW w:w="5832" w:type="dxa"/>
+            <w:tcBorders>
+              <w:top w:val="single" w:sz="4" w:space="0" w:color="9CC2E5" w:themeColor="accent1" w:themeTint="99"/>
+              <w:left w:val="single" w:sz="4" w:space="0" w:color="9CC2E5" w:themeColor="accent1" w:themeTint="99"/>
+              <w:bottom w:val="single" w:sz="4" w:space="0" w:color="9CC2E5" w:themeColor="accent1" w:themeTint="99"/>
+              <w:right w:val="single" w:sz="4" w:space="0" w:color="9CC2E5" w:themeColor="accent1" w:themeTint="99"/>
+            </w:tcBorders>
+            <w:hideMark/>
+          </w:tcPr>
+          <w:p>
+            <w:pPr>
+              <w:cnfStyle w:val="000000100000" w:firstRow="0" w:lastRow="0" w:firstColumn="0" w:lastColumn="0" w:oddVBand="0" w:evenVBand="0" w:oddHBand="1" w:evenHBand="0" w:firstRowFirstColumn="0" w:firstRowLastColumn="0" w:lastRowFirstColumn="0" w:lastRowLastColumn="0"/>
+              <w:rPr>
+                <w:lang w:eastAsia="ja-JP"/>
+              </w:rPr>
+            </w:pPr>
+            <w:r>
+              <w:t>Added Kate Stewart and Jack Manbeck of the SPDX team to the communication management plan, and created a plan on how and when to contact them.</w:t>
+            </w:r>
+          </w:p>
+        </w:tc>
+        <w:tc>
+          <w:tcPr>
+            <w:tcW w:w="2160" w:type="dxa"/>
+            <w:tcBorders>
+              <w:top w:val="single" w:sz="4" w:space="0" w:color="9CC2E5" w:themeColor="accent1" w:themeTint="99"/>
+              <w:left w:val="single" w:sz="4" w:space="0" w:color="9CC2E5" w:themeColor="accent1" w:themeTint="99"/>
+              <w:bottom w:val="single" w:sz="4" w:space="0" w:color="9CC2E5" w:themeColor="accent1" w:themeTint="99"/>
+              <w:right w:val="single" w:sz="4" w:space="0" w:color="9CC2E5" w:themeColor="accent1" w:themeTint="99"/>
+            </w:tcBorders>
+            <w:hideMark/>
+          </w:tcPr>
+          <w:p>
+            <w:pPr>
+              <w:cnfStyle w:val="000000100000" w:firstRow="0" w:lastRow="0" w:firstColumn="0" w:lastColumn="0" w:oddVBand="0" w:evenVBand="0" w:oddHBand="1" w:evenHBand="0" w:firstRowFirstColumn="0" w:firstRowLastColumn="0" w:lastRowFirstColumn="0" w:lastRowLastColumn="0"/>
+              <w:rPr>
+                <w:lang w:eastAsia="ja-JP"/>
+              </w:rPr>
+            </w:pPr>
+            <w:r>
+              <w:rPr>
+                <w:lang w:eastAsia="ja-JP"/>
+              </w:rPr>
+              <w:t>Doug Richardson</w:t>
+            </w:r>
+          </w:p>
+        </w:tc>
+      </w:tr>
+      <w:tr>
+        <w:trPr>
+          <w:trHeight w:val="495"/>
+        </w:trPr>
+        <w:tc>
+          <w:tcPr>
+            <w:cnfStyle w:val="001000000000" w:firstRow="0" w:lastRow="0" w:firstColumn="1" w:lastColumn="0" w:oddVBand="0" w:evenVBand="0" w:oddHBand="0" w:evenHBand="0" w:firstRowFirstColumn="0" w:firstRowLastColumn="0" w:lastRowFirstColumn="0" w:lastRowLastColumn="0"/>
+            <w:tcW w:w="0" w:type="auto"/>
+            <w:tcBorders>
+              <w:right w:val="single" w:sz="4" w:space="0" w:color="9CC2E5" w:themeColor="accent1" w:themeTint="99"/>
+            </w:tcBorders>
+          </w:tcPr>
+          <w:p>
+            <w:pPr>
+              <w:rPr>
+                <w:lang w:eastAsia="ja-JP"/>
+              </w:rPr>
+            </w:pPr>
+            <w:r>
+              <w:rPr>
+                <w:lang w:eastAsia="ja-JP"/>
+              </w:rPr>
+              <w:t>02/26/2014</w:t>
+            </w:r>
+          </w:p>
+        </w:tc>
+        <w:tc>
+          <w:tcPr>
+            <w:tcW w:w="5832" w:type="dxa"/>
+            <w:tcBorders>
+              <w:top w:val="single" w:sz="4" w:space="0" w:color="9CC2E5" w:themeColor="accent1" w:themeTint="99"/>
+              <w:left w:val="single" w:sz="4" w:space="0" w:color="9CC2E5" w:themeColor="accent1" w:themeTint="99"/>
+              <w:bottom w:val="single" w:sz="4" w:space="0" w:color="9CC2E5" w:themeColor="accent1" w:themeTint="99"/>
+              <w:right w:val="single" w:sz="4" w:space="0" w:color="9CC2E5" w:themeColor="accent1" w:themeTint="99"/>
+            </w:tcBorders>
+          </w:tcPr>
+          <w:p>
+            <w:pPr>
+              <w:cnfStyle w:val="000000000000" w:firstRow="0" w:lastRow="0" w:firstColumn="0" w:lastColumn="0" w:oddVBand="0" w:evenVBand="0" w:oddHBand="0" w:evenHBand="0" w:firstRowFirstColumn="0" w:firstRowLastColumn="0" w:lastRowFirstColumn="0" w:lastRowLastColumn="0"/>
+            </w:pPr>
+            <w:r>
+              <w:t>Added document description</w:t>
+            </w:r>
+          </w:p>
+        </w:tc>
+        <w:tc>
+          <w:tcPr>
+            <w:tcW w:w="2160" w:type="dxa"/>
+            <w:tcBorders>
+              <w:top w:val="single" w:sz="4" w:space="0" w:color="9CC2E5" w:themeColor="accent1" w:themeTint="99"/>
+              <w:left w:val="single" w:sz="4" w:space="0" w:color="9CC2E5" w:themeColor="accent1" w:themeTint="99"/>
+              <w:bottom w:val="single" w:sz="4" w:space="0" w:color="9CC2E5" w:themeColor="accent1" w:themeTint="99"/>
+              <w:right w:val="single" w:sz="4" w:space="0" w:color="9CC2E5" w:themeColor="accent1" w:themeTint="99"/>
+            </w:tcBorders>
+          </w:tcPr>
+          <w:p>
+            <w:pPr>
+              <w:cnfStyle w:val="000000000000" w:firstRow="0" w:lastRow="0" w:firstColumn="0" w:lastColumn="0" w:oddVBand="0" w:evenVBand="0" w:oddHBand="0" w:evenHBand="0" w:firstRowFirstColumn="0" w:firstRowLastColumn="0" w:lastRowFirstColumn="0" w:lastRowLastColumn="0"/>
+              <w:rPr>
+                <w:lang w:eastAsia="ja-JP"/>
+              </w:rPr>
+            </w:pPr>
+            <w:r>
+              <w:rPr>
+                <w:lang w:eastAsia="ja-JP"/>
+              </w:rPr>
+              <w:t>Jon von Kampen</w:t>
+            </w:r>
+            <w:bookmarkStart w:id="1" w:name="_GoBack"/>
+            <w:bookmarkEnd w:id="1"/>
+          </w:p>
+        </w:tc>
+      </w:tr>
+    </w:tbl>
+    <w:p>
+      <w:pPr>
+        <w:pStyle w:val="Heading1"/>
+      </w:pPr>
+      <w:r>
+        <w:t>Communication Management Plan</w:t>
+      </w:r>
     </w:p>
     <w:tbl>
       <w:tblPr>
@@ -264,14 +845,12 @@
               </w:rPr>
               <w:t xml:space="preserve">The </w:t>
             </w:r>
-            <w:proofErr w:type="spellStart"/>
             <w:r>
               <w:rPr>
                 <w:color w:val="auto"/>
               </w:rPr>
               <w:t>FOSSology</w:t>
             </w:r>
-            <w:proofErr w:type="spellEnd"/>
             <w:r>
               <w:rPr>
                 <w:color w:val="auto"/>
@@ -299,58 +878,8 @@
               <w:rPr>
                 <w:color w:val="auto"/>
               </w:rPr>
-              <w:t xml:space="preserve">Bob </w:t>
-            </w:r>
-            <w:proofErr w:type="spellStart"/>
-            <w:r>
-              <w:rPr>
-                <w:color w:val="auto"/>
-              </w:rPr>
-              <w:t>Gobeille</w:t>
-            </w:r>
-            <w:proofErr w:type="spellEnd"/>
-            <w:r>
-              <w:rPr>
-                <w:color w:val="auto"/>
-              </w:rPr>
-              <w:t xml:space="preserve">, Mary Laser, Dong Ma, Yao-bin Shi, </w:t>
-            </w:r>
-            <w:proofErr w:type="spellStart"/>
-            <w:r>
-              <w:rPr>
-                <w:color w:val="auto"/>
-              </w:rPr>
-              <w:t>Raino</w:t>
-            </w:r>
-            <w:proofErr w:type="spellEnd"/>
-            <w:r>
-              <w:rPr>
-                <w:color w:val="auto"/>
-              </w:rPr>
-              <w:t xml:space="preserve"> </w:t>
-            </w:r>
-            <w:proofErr w:type="spellStart"/>
-            <w:r>
-              <w:rPr>
-                <w:color w:val="auto"/>
-              </w:rPr>
-              <w:t>Lintulampi</w:t>
-            </w:r>
-            <w:proofErr w:type="spellEnd"/>
-            <w:r>
-              <w:rPr>
-                <w:color w:val="auto"/>
-              </w:rPr>
-              <w:t xml:space="preserve">, and Dan </w:t>
-            </w:r>
-            <w:proofErr w:type="spellStart"/>
-            <w:r>
-              <w:rPr>
-                <w:color w:val="auto"/>
-              </w:rPr>
-              <w:t>Stangel</w:t>
-            </w:r>
-            <w:proofErr w:type="spellEnd"/>
+              <w:t>Bob Gobeille, Mary Laser, Dong Ma, Yao-bin Shi, Raino Lintulampi, and Dan Stangel</w:t>
+            </w:r>
           </w:p>
         </w:tc>
         <w:tc>
@@ -446,21 +975,7 @@
               <w:rPr>
                 <w:color w:val="auto"/>
               </w:rPr>
-              <w:t xml:space="preserve">Yuki </w:t>
-            </w:r>
-            <w:proofErr w:type="spellStart"/>
-            <w:r>
-              <w:rPr>
-                <w:color w:val="auto"/>
-              </w:rPr>
-              <w:t>Manabe</w:t>
-            </w:r>
-            <w:proofErr w:type="spellEnd"/>
-            <w:r>
-              <w:rPr>
-                <w:color w:val="auto"/>
-              </w:rPr>
-              <w:t xml:space="preserve"> and Daniel M. German</w:t>
+              <w:t>Yuki Manabe and Daniel M. German</w:t>
             </w:r>
           </w:p>
         </w:tc>
@@ -554,16 +1069,8 @@
               <w:rPr>
                 <w:color w:val="auto"/>
               </w:rPr>
-              <w:t xml:space="preserve">Kate Stewart, Jack </w:t>
-            </w:r>
-            <w:proofErr w:type="spellStart"/>
-            <w:r>
-              <w:rPr>
-                <w:color w:val="auto"/>
-              </w:rPr>
-              <w:t>Manbeck</w:t>
-            </w:r>
-            <w:proofErr w:type="spellEnd"/>
+              <w:t>Kate Stewart, Jack Manbeck</w:t>
+            </w:r>
           </w:p>
         </w:tc>
         <w:tc>
@@ -606,462 +1113,6 @@
         </w:tc>
       </w:tr>
     </w:tbl>
-    <w:p/>
-    <w:p>
-      <w:bookmarkStart w:id="1" w:name="_GoBack"/>
-      <w:bookmarkEnd w:id="1"/>
-    </w:p>
-    <w:p/>
-    <w:p>
-      <w:pPr>
-        <w:pStyle w:val="Heading2"/>
-        <w:rPr>
-          <w:lang w:eastAsia="ja-JP"/>
-        </w:rPr>
-      </w:pPr>
-      <w:r>
-        <w:rPr>
-          <w:lang w:eastAsia="ja-JP"/>
-        </w:rPr>
-        <w:t>Change Log</w:t>
-      </w:r>
-    </w:p>
-    <w:tbl>
-      <w:tblPr>
-        <w:tblStyle w:val="GridTable3-Accent1"/>
-        <w:tblW w:w="9360" w:type="dxa"/>
-        <w:tblLook w:val="04A0" w:firstRow="1" w:lastRow="0" w:firstColumn="1" w:lastColumn="0" w:noHBand="0" w:noVBand="1"/>
-      </w:tblPr>
-      <w:tblGrid>
-        <w:gridCol w:w="1368"/>
-        <w:gridCol w:w="5832"/>
-        <w:gridCol w:w="2160"/>
-      </w:tblGrid>
-      <w:tr>
-        <w:trPr>
-          <w:cnfStyle w:val="100000000000" w:firstRow="1" w:lastRow="0" w:firstColumn="0" w:lastColumn="0" w:oddVBand="0" w:evenVBand="0" w:oddHBand="0" w:evenHBand="0" w:firstRowFirstColumn="0" w:firstRowLastColumn="0" w:lastRowFirstColumn="0" w:lastRowLastColumn="0"/>
-        </w:trPr>
-        <w:tc>
-          <w:tcPr>
-            <w:cnfStyle w:val="001000000100" w:firstRow="0" w:lastRow="0" w:firstColumn="1" w:lastColumn="0" w:oddVBand="0" w:evenVBand="0" w:oddHBand="0" w:evenHBand="0" w:firstRowFirstColumn="1" w:firstRowLastColumn="0" w:lastRowFirstColumn="0" w:lastRowLastColumn="0"/>
-            <w:tcW w:w="0" w:type="auto"/>
-            <w:hideMark/>
-          </w:tcPr>
-          <w:p>
-            <w:pPr>
-              <w:rPr>
-                <w:lang w:eastAsia="ja-JP"/>
-              </w:rPr>
-            </w:pPr>
-            <w:r>
-              <w:rPr>
-                <w:lang w:eastAsia="ja-JP"/>
-              </w:rPr>
-              <w:t>Date:</w:t>
-            </w:r>
-          </w:p>
-        </w:tc>
-        <w:tc>
-          <w:tcPr>
-            <w:tcW w:w="5832" w:type="dxa"/>
-            <w:hideMark/>
-          </w:tcPr>
-          <w:p>
-            <w:pPr>
-              <w:cnfStyle w:val="100000000000" w:firstRow="1" w:lastRow="0" w:firstColumn="0" w:lastColumn="0" w:oddVBand="0" w:evenVBand="0" w:oddHBand="0" w:evenHBand="0" w:firstRowFirstColumn="0" w:firstRowLastColumn="0" w:lastRowFirstColumn="0" w:lastRowLastColumn="0"/>
-              <w:rPr>
-                <w:lang w:eastAsia="ja-JP"/>
-              </w:rPr>
-            </w:pPr>
-            <w:r>
-              <w:rPr>
-                <w:lang w:eastAsia="ja-JP"/>
-              </w:rPr>
-              <w:t>Action</w:t>
-            </w:r>
-          </w:p>
-        </w:tc>
-        <w:tc>
-          <w:tcPr>
-            <w:tcW w:w="2160" w:type="dxa"/>
-            <w:hideMark/>
-          </w:tcPr>
-          <w:p>
-            <w:pPr>
-              <w:cnfStyle w:val="100000000000" w:firstRow="1" w:lastRow="0" w:firstColumn="0" w:lastColumn="0" w:oddVBand="0" w:evenVBand="0" w:oddHBand="0" w:evenHBand="0" w:firstRowFirstColumn="0" w:firstRowLastColumn="0" w:lastRowFirstColumn="0" w:lastRowLastColumn="0"/>
-              <w:rPr>
-                <w:lang w:eastAsia="ja-JP"/>
-              </w:rPr>
-            </w:pPr>
-            <w:r>
-              <w:rPr>
-                <w:lang w:eastAsia="ja-JP"/>
-              </w:rPr>
-              <w:t>Who</w:t>
-            </w:r>
-          </w:p>
-        </w:tc>
-      </w:tr>
-      <w:tr>
-        <w:trPr>
-          <w:cnfStyle w:val="000000100000" w:firstRow="0" w:lastRow="0" w:firstColumn="0" w:lastColumn="0" w:oddVBand="0" w:evenVBand="0" w:oddHBand="1" w:evenHBand="0" w:firstRowFirstColumn="0" w:firstRowLastColumn="0" w:lastRowFirstColumn="0" w:lastRowLastColumn="0"/>
-        </w:trPr>
-        <w:tc>
-          <w:tcPr>
-            <w:cnfStyle w:val="001000000000" w:firstRow="0" w:lastRow="0" w:firstColumn="1" w:lastColumn="0" w:oddVBand="0" w:evenVBand="0" w:oddHBand="0" w:evenHBand="0" w:firstRowFirstColumn="0" w:firstRowLastColumn="0" w:lastRowFirstColumn="0" w:lastRowLastColumn="0"/>
-            <w:tcW w:w="0" w:type="auto"/>
-            <w:hideMark/>
-          </w:tcPr>
-          <w:p>
-            <w:pPr>
-              <w:rPr>
-                <w:lang w:eastAsia="ja-JP"/>
-              </w:rPr>
-            </w:pPr>
-            <w:r>
-              <w:rPr>
-                <w:lang w:eastAsia="ja-JP"/>
-              </w:rPr>
-              <w:t>01/27/2014</w:t>
-            </w:r>
-          </w:p>
-        </w:tc>
-        <w:tc>
-          <w:tcPr>
-            <w:tcW w:w="5832" w:type="dxa"/>
-            <w:hideMark/>
-          </w:tcPr>
-          <w:p>
-            <w:pPr>
-              <w:cnfStyle w:val="000000100000" w:firstRow="0" w:lastRow="0" w:firstColumn="0" w:lastColumn="0" w:oddVBand="0" w:evenVBand="0" w:oddHBand="1" w:evenHBand="0" w:firstRowFirstColumn="0" w:firstRowLastColumn="0" w:lastRowFirstColumn="0" w:lastRowLastColumn="0"/>
-              <w:rPr>
-                <w:lang w:eastAsia="ja-JP"/>
-              </w:rPr>
-            </w:pPr>
-            <w:r>
-              <w:rPr>
-                <w:lang w:eastAsia="ja-JP"/>
-              </w:rPr>
-              <w:t>Created Prototype</w:t>
-            </w:r>
-          </w:p>
-        </w:tc>
-        <w:tc>
-          <w:tcPr>
-            <w:tcW w:w="2160" w:type="dxa"/>
-            <w:hideMark/>
-          </w:tcPr>
-          <w:p>
-            <w:pPr>
-              <w:cnfStyle w:val="000000100000" w:firstRow="0" w:lastRow="0" w:firstColumn="0" w:lastColumn="0" w:oddVBand="0" w:evenVBand="0" w:oddHBand="1" w:evenHBand="0" w:firstRowFirstColumn="0" w:firstRowLastColumn="0" w:lastRowFirstColumn="0" w:lastRowLastColumn="0"/>
-              <w:rPr>
-                <w:lang w:eastAsia="ja-JP"/>
-              </w:rPr>
-            </w:pPr>
-            <w:r>
-              <w:rPr>
-                <w:lang w:eastAsia="ja-JP"/>
-              </w:rPr>
-              <w:t>Doug Richardson</w:t>
-            </w:r>
-          </w:p>
-        </w:tc>
-      </w:tr>
-      <w:tr>
-        <w:tc>
-          <w:tcPr>
-            <w:cnfStyle w:val="001000000000" w:firstRow="0" w:lastRow="0" w:firstColumn="1" w:lastColumn="0" w:oddVBand="0" w:evenVBand="0" w:oddHBand="0" w:evenHBand="0" w:firstRowFirstColumn="0" w:firstRowLastColumn="0" w:lastRowFirstColumn="0" w:lastRowLastColumn="0"/>
-            <w:tcW w:w="0" w:type="auto"/>
-            <w:hideMark/>
-          </w:tcPr>
-          <w:p>
-            <w:pPr>
-              <w:rPr>
-                <w:lang w:eastAsia="ja-JP"/>
-              </w:rPr>
-            </w:pPr>
-            <w:r>
-              <w:rPr>
-                <w:lang w:eastAsia="ja-JP"/>
-              </w:rPr>
-              <w:t>01/29/2014</w:t>
-            </w:r>
-          </w:p>
-        </w:tc>
-        <w:tc>
-          <w:tcPr>
-            <w:tcW w:w="5832" w:type="dxa"/>
-            <w:hideMark/>
-          </w:tcPr>
-          <w:p>
-            <w:pPr>
-              <w:cnfStyle w:val="000000000000" w:firstRow="0" w:lastRow="0" w:firstColumn="0" w:lastColumn="0" w:oddVBand="0" w:evenVBand="0" w:oddHBand="0" w:evenHBand="0" w:firstRowFirstColumn="0" w:firstRowLastColumn="0" w:lastRowFirstColumn="0" w:lastRowLastColumn="0"/>
-              <w:rPr>
-                <w:lang w:eastAsia="ja-JP"/>
-              </w:rPr>
-            </w:pPr>
-            <w:r>
-              <w:rPr>
-                <w:lang w:eastAsia="ja-JP"/>
-              </w:rPr>
-              <w:t>Uploaded it to Google Docs</w:t>
-            </w:r>
-          </w:p>
-        </w:tc>
-        <w:tc>
-          <w:tcPr>
-            <w:tcW w:w="2160" w:type="dxa"/>
-            <w:hideMark/>
-          </w:tcPr>
-          <w:p>
-            <w:pPr>
-              <w:cnfStyle w:val="000000000000" w:firstRow="0" w:lastRow="0" w:firstColumn="0" w:lastColumn="0" w:oddVBand="0" w:evenVBand="0" w:oddHBand="0" w:evenHBand="0" w:firstRowFirstColumn="0" w:firstRowLastColumn="0" w:lastRowFirstColumn="0" w:lastRowLastColumn="0"/>
-              <w:rPr>
-                <w:lang w:eastAsia="ja-JP"/>
-              </w:rPr>
-            </w:pPr>
-            <w:r>
-              <w:rPr>
-                <w:lang w:eastAsia="ja-JP"/>
-              </w:rPr>
-              <w:t>James Thompson</w:t>
-            </w:r>
-          </w:p>
-        </w:tc>
-      </w:tr>
-      <w:tr>
-        <w:trPr>
-          <w:cnfStyle w:val="000000100000" w:firstRow="0" w:lastRow="0" w:firstColumn="0" w:lastColumn="0" w:oddVBand="0" w:evenVBand="0" w:oddHBand="1" w:evenHBand="0" w:firstRowFirstColumn="0" w:firstRowLastColumn="0" w:lastRowFirstColumn="0" w:lastRowLastColumn="0"/>
-          <w:trHeight w:val="495"/>
-        </w:trPr>
-        <w:tc>
-          <w:tcPr>
-            <w:cnfStyle w:val="001000000000" w:firstRow="0" w:lastRow="0" w:firstColumn="1" w:lastColumn="0" w:oddVBand="0" w:evenVBand="0" w:oddHBand="0" w:evenHBand="0" w:firstRowFirstColumn="0" w:firstRowLastColumn="0" w:lastRowFirstColumn="0" w:lastRowLastColumn="0"/>
-            <w:tcW w:w="0" w:type="auto"/>
-            <w:hideMark/>
-          </w:tcPr>
-          <w:p>
-            <w:pPr>
-              <w:rPr>
-                <w:lang w:eastAsia="ja-JP"/>
-              </w:rPr>
-            </w:pPr>
-            <w:r>
-              <w:rPr>
-                <w:lang w:eastAsia="ja-JP"/>
-              </w:rPr>
-              <w:t>02/02/2014</w:t>
-            </w:r>
-          </w:p>
-        </w:tc>
-        <w:tc>
-          <w:tcPr>
-            <w:tcW w:w="5832" w:type="dxa"/>
-            <w:hideMark/>
-          </w:tcPr>
-          <w:p>
-            <w:pPr>
-              <w:cnfStyle w:val="000000100000" w:firstRow="0" w:lastRow="0" w:firstColumn="0" w:lastColumn="0" w:oddVBand="0" w:evenVBand="0" w:oddHBand="1" w:evenHBand="0" w:firstRowFirstColumn="0" w:firstRowLastColumn="0" w:lastRowFirstColumn="0" w:lastRowLastColumn="0"/>
-              <w:rPr>
-                <w:lang w:eastAsia="ja-JP"/>
-              </w:rPr>
-            </w:pPr>
-            <w:r>
-              <w:rPr>
-                <w:lang w:eastAsia="ja-JP"/>
-              </w:rPr>
-              <w:t xml:space="preserve">Updated content to include </w:t>
-            </w:r>
-            <w:proofErr w:type="spellStart"/>
-            <w:r>
-              <w:rPr>
-                <w:lang w:eastAsia="ja-JP"/>
-              </w:rPr>
-              <w:t>FOSSology</w:t>
-            </w:r>
-            <w:proofErr w:type="spellEnd"/>
-            <w:r>
-              <w:rPr>
-                <w:lang w:eastAsia="ja-JP"/>
-              </w:rPr>
-              <w:t xml:space="preserve"> and Ninka community.</w:t>
-            </w:r>
-          </w:p>
-        </w:tc>
-        <w:tc>
-          <w:tcPr>
-            <w:tcW w:w="2160" w:type="dxa"/>
-            <w:hideMark/>
-          </w:tcPr>
-          <w:p>
-            <w:pPr>
-              <w:cnfStyle w:val="000000100000" w:firstRow="0" w:lastRow="0" w:firstColumn="0" w:lastColumn="0" w:oddVBand="0" w:evenVBand="0" w:oddHBand="1" w:evenHBand="0" w:firstRowFirstColumn="0" w:firstRowLastColumn="0" w:lastRowFirstColumn="0" w:lastRowLastColumn="0"/>
-              <w:rPr>
-                <w:lang w:eastAsia="ja-JP"/>
-              </w:rPr>
-            </w:pPr>
-            <w:r>
-              <w:rPr>
-                <w:lang w:eastAsia="ja-JP"/>
-              </w:rPr>
-              <w:t>Doug Richardson</w:t>
-            </w:r>
-          </w:p>
-        </w:tc>
-      </w:tr>
-      <w:tr>
-        <w:trPr>
-          <w:trHeight w:val="495"/>
-        </w:trPr>
-        <w:tc>
-          <w:tcPr>
-            <w:cnfStyle w:val="001000000000" w:firstRow="0" w:lastRow="0" w:firstColumn="1" w:lastColumn="0" w:oddVBand="0" w:evenVBand="0" w:oddHBand="0" w:evenHBand="0" w:firstRowFirstColumn="0" w:firstRowLastColumn="0" w:lastRowFirstColumn="0" w:lastRowLastColumn="0"/>
-            <w:tcW w:w="0" w:type="auto"/>
-            <w:hideMark/>
-          </w:tcPr>
-          <w:p>
-            <w:pPr>
-              <w:rPr>
-                <w:lang w:eastAsia="ja-JP"/>
-              </w:rPr>
-            </w:pPr>
-            <w:r>
-              <w:rPr>
-                <w:lang w:eastAsia="ja-JP"/>
-              </w:rPr>
-              <w:t>02/03/2014</w:t>
-            </w:r>
-          </w:p>
-        </w:tc>
-        <w:tc>
-          <w:tcPr>
-            <w:tcW w:w="5832" w:type="dxa"/>
-            <w:hideMark/>
-          </w:tcPr>
-          <w:p>
-            <w:pPr>
-              <w:cnfStyle w:val="000000000000" w:firstRow="0" w:lastRow="0" w:firstColumn="0" w:lastColumn="0" w:oddVBand="0" w:evenVBand="0" w:oddHBand="0" w:evenHBand="0" w:firstRowFirstColumn="0" w:firstRowLastColumn="0" w:lastRowFirstColumn="0" w:lastRowLastColumn="0"/>
-              <w:rPr>
-                <w:lang w:eastAsia="ja-JP"/>
-              </w:rPr>
-            </w:pPr>
-            <w:r>
-              <w:rPr>
-                <w:lang w:eastAsia="ja-JP"/>
-              </w:rPr>
-              <w:t xml:space="preserve">Moved into final </w:t>
-            </w:r>
-            <w:r>
-              <w:rPr>
-                <w:lang w:eastAsia="ja-JP"/>
-              </w:rPr>
-              <w:t>report</w:t>
-            </w:r>
-            <w:r>
-              <w:rPr>
-                <w:lang w:eastAsia="ja-JP"/>
-              </w:rPr>
-              <w:t xml:space="preserve"> </w:t>
-            </w:r>
-          </w:p>
-        </w:tc>
-        <w:tc>
-          <w:tcPr>
-            <w:tcW w:w="2160" w:type="dxa"/>
-            <w:hideMark/>
-          </w:tcPr>
-          <w:p>
-            <w:pPr>
-              <w:cnfStyle w:val="000000000000" w:firstRow="0" w:lastRow="0" w:firstColumn="0" w:lastColumn="0" w:oddVBand="0" w:evenVBand="0" w:oddHBand="0" w:evenHBand="0" w:firstRowFirstColumn="0" w:firstRowLastColumn="0" w:lastRowFirstColumn="0" w:lastRowLastColumn="0"/>
-              <w:rPr>
-                <w:lang w:eastAsia="ja-JP"/>
-              </w:rPr>
-            </w:pPr>
-            <w:r>
-              <w:rPr>
-                <w:lang w:eastAsia="ja-JP"/>
-              </w:rPr>
-              <w:t>James Thompson</w:t>
-            </w:r>
-          </w:p>
-        </w:tc>
-      </w:tr>
-      <w:tr>
-        <w:trPr>
-          <w:cnfStyle w:val="000000100000" w:firstRow="0" w:lastRow="0" w:firstColumn="0" w:lastColumn="0" w:oddVBand="0" w:evenVBand="0" w:oddHBand="1" w:evenHBand="0" w:firstRowFirstColumn="0" w:firstRowLastColumn="0" w:lastRowFirstColumn="0" w:lastRowLastColumn="0"/>
-          <w:trHeight w:val="495"/>
-        </w:trPr>
-        <w:tc>
-          <w:tcPr>
-            <w:cnfStyle w:val="001000000000" w:firstRow="0" w:lastRow="0" w:firstColumn="1" w:lastColumn="0" w:oddVBand="0" w:evenVBand="0" w:oddHBand="0" w:evenHBand="0" w:firstRowFirstColumn="0" w:firstRowLastColumn="0" w:lastRowFirstColumn="0" w:lastRowLastColumn="0"/>
-            <w:tcW w:w="0" w:type="auto"/>
-          </w:tcPr>
-          <w:p>
-            <w:pPr>
-              <w:rPr>
-                <w:lang w:eastAsia="ja-JP"/>
-              </w:rPr>
-            </w:pPr>
-            <w:r>
-              <w:rPr>
-                <w:lang w:eastAsia="ja-JP"/>
-              </w:rPr>
-              <w:t>02/21/2014</w:t>
-            </w:r>
-          </w:p>
-        </w:tc>
-        <w:tc>
-          <w:tcPr>
-            <w:tcW w:w="5832" w:type="dxa"/>
-          </w:tcPr>
-          <w:p>
-            <w:pPr>
-              <w:cnfStyle w:val="000000100000" w:firstRow="0" w:lastRow="0" w:firstColumn="0" w:lastColumn="0" w:oddVBand="0" w:evenVBand="0" w:oddHBand="1" w:evenHBand="0" w:firstRowFirstColumn="0" w:firstRowLastColumn="0" w:lastRowFirstColumn="0" w:lastRowLastColumn="0"/>
-              <w:rPr>
-                <w:lang w:eastAsia="ja-JP"/>
-              </w:rPr>
-            </w:pPr>
-            <w:r>
-              <w:t xml:space="preserve">Added Kate Stewart and Jack </w:t>
-            </w:r>
-            <w:proofErr w:type="spellStart"/>
-            <w:r>
-              <w:t>Manbeck</w:t>
-            </w:r>
-            <w:proofErr w:type="spellEnd"/>
-            <w:r>
-              <w:t xml:space="preserve"> of the SPDX team to the communication management plan, and created a plan on how and when to contact them.</w:t>
-            </w:r>
-          </w:p>
-        </w:tc>
-        <w:tc>
-          <w:tcPr>
-            <w:tcW w:w="2160" w:type="dxa"/>
-          </w:tcPr>
-          <w:p>
-            <w:pPr>
-              <w:cnfStyle w:val="000000100000" w:firstRow="0" w:lastRow="0" w:firstColumn="0" w:lastColumn="0" w:oddVBand="0" w:evenVBand="0" w:oddHBand="1" w:evenHBand="0" w:firstRowFirstColumn="0" w:firstRowLastColumn="0" w:lastRowFirstColumn="0" w:lastRowLastColumn="0"/>
-              <w:rPr>
-                <w:lang w:eastAsia="ja-JP"/>
-              </w:rPr>
-            </w:pPr>
-            <w:r>
-              <w:rPr>
-                <w:lang w:eastAsia="ja-JP"/>
-              </w:rPr>
-              <w:t>Doug Richardson</w:t>
-            </w:r>
-          </w:p>
-        </w:tc>
-      </w:tr>
-    </w:tbl>
-    <w:p>
-      <w:pPr>
-        <w:rPr>
-          <w:lang w:eastAsia="ja-JP"/>
-        </w:rPr>
-      </w:pPr>
-    </w:p>
     <w:p/>
     <w:sectPr>
       <w:pgSz w:w="12240" w:h="15840"/>
@@ -1958,11 +2009,45 @@
       </w:tcPr>
     </w:tblStylePr>
   </w:style>
+  <w:style w:type="paragraph" w:styleId="Title">
+    <w:name w:val="Title"/>
+    <w:basedOn w:val="Normal"/>
+    <w:next w:val="Normal"/>
+    <w:link w:val="TitleChar"/>
+    <w:uiPriority w:val="10"/>
+    <w:qFormat/>
+    <w:rsid w:val="00884865"/>
+    <w:pPr>
+      <w:spacing w:after="0" w:line="240" w:lineRule="auto"/>
+      <w:contextualSpacing/>
+    </w:pPr>
+    <w:rPr>
+      <w:rFonts w:asciiTheme="majorHAnsi" w:eastAsiaTheme="majorEastAsia" w:hAnsiTheme="majorHAnsi" w:cstheme="majorBidi"/>
+      <w:spacing w:val="-10"/>
+      <w:kern w:val="28"/>
+      <w:sz w:val="56"/>
+      <w:szCs w:val="56"/>
+    </w:rPr>
+  </w:style>
+  <w:style w:type="character" w:customStyle="1" w:styleId="TitleChar">
+    <w:name w:val="Title Char"/>
+    <w:basedOn w:val="DefaultParagraphFont"/>
+    <w:link w:val="Title"/>
+    <w:uiPriority w:val="10"/>
+    <w:rsid w:val="00884865"/>
+    <w:rPr>
+      <w:rFonts w:asciiTheme="majorHAnsi" w:eastAsiaTheme="majorEastAsia" w:hAnsiTheme="majorHAnsi" w:cstheme="majorBidi"/>
+      <w:spacing w:val="-10"/>
+      <w:kern w:val="28"/>
+      <w:sz w:val="56"/>
+      <w:szCs w:val="56"/>
+    </w:rPr>
+  </w:style>
   <w:style w:type="table" w:styleId="GridTable3-Accent1">
     <w:name w:val="Grid Table 3 Accent 1"/>
     <w:basedOn w:val="TableNormal"/>
     <w:uiPriority w:val="48"/>
-    <w:rsid w:val="00881A98"/>
+    <w:rsid w:val="00884865"/>
     <w:pPr>
       <w:spacing w:after="0" w:line="240" w:lineRule="auto"/>
     </w:pPr>

</xml_diff>